<commit_message>
UI, controller, class diagram and javadoc for all requirements.
</commit_message>
<xml_diff>
--- a/doc/tmp/Integrative Task 3- Requirement Analysis.docx
+++ b/doc/tmp/Integrative Task 3- Requirement Analysis.docx
@@ -1854,7 +1854,6 @@
                 <w:lang w:val="en-US"/>
               </w:rPr>
             </w:pPr>
-            <w:proofErr w:type="spellStart"/>
             <w:r>
               <w:rPr>
                 <w:rFonts w:ascii="Cambria" w:hAnsi="Cambria" w:cs="JetBrains Mono NL"/>
@@ -1862,7 +1861,6 @@
               </w:rPr>
               <w:t>producerType</w:t>
             </w:r>
-            <w:proofErr w:type="spellEnd"/>
           </w:p>
         </w:tc>
         <w:tc>
@@ -2026,7 +2024,6 @@
                 <w:lang w:val="en-US"/>
               </w:rPr>
             </w:pPr>
-            <w:proofErr w:type="spellStart"/>
             <w:r>
               <w:rPr>
                 <w:rFonts w:ascii="Cambria" w:hAnsi="Cambria" w:cs="JetBrains Mono NL"/>
@@ -2034,7 +2031,6 @@
               </w:rPr>
               <w:t>pictureUrl</w:t>
             </w:r>
-            <w:proofErr w:type="spellEnd"/>
           </w:p>
         </w:tc>
         <w:tc>
@@ -2729,7 +2725,6 @@
                 <w:lang w:val="en-US"/>
               </w:rPr>
             </w:pPr>
-            <w:proofErr w:type="spellStart"/>
             <w:r>
               <w:rPr>
                 <w:rFonts w:ascii="Cambria" w:hAnsi="Cambria" w:cs="JetBrains Mono NL"/>
@@ -2744,7 +2739,6 @@
               </w:rPr>
               <w:t>Type</w:t>
             </w:r>
-            <w:proofErr w:type="spellEnd"/>
           </w:p>
         </w:tc>
         <w:tc>
@@ -2908,7 +2902,6 @@
                 <w:lang w:val="en-US"/>
               </w:rPr>
             </w:pPr>
-            <w:proofErr w:type="spellStart"/>
             <w:r>
               <w:rPr>
                 <w:rFonts w:ascii="Cambria" w:hAnsi="Cambria" w:cs="JetBrains Mono NL"/>
@@ -2916,7 +2909,6 @@
               </w:rPr>
               <w:t>documentId</w:t>
             </w:r>
-            <w:proofErr w:type="spellEnd"/>
           </w:p>
         </w:tc>
         <w:tc>
@@ -3605,7 +3597,6 @@
                 <w:lang w:val="en-US"/>
               </w:rPr>
             </w:pPr>
-            <w:proofErr w:type="spellStart"/>
             <w:r>
               <w:rPr>
                 <w:rFonts w:ascii="Cambria" w:hAnsi="Cambria" w:cs="JetBrains Mono NL"/>
@@ -3613,7 +3604,6 @@
               </w:rPr>
               <w:t>songName</w:t>
             </w:r>
-            <w:proofErr w:type="spellEnd"/>
           </w:p>
         </w:tc>
         <w:tc>
@@ -3692,7 +3682,6 @@
                 <w:lang w:val="en-US"/>
               </w:rPr>
             </w:pPr>
-            <w:proofErr w:type="spellStart"/>
             <w:r>
               <w:rPr>
                 <w:rFonts w:ascii="Cambria" w:hAnsi="Cambria" w:cs="JetBrains Mono NL"/>
@@ -3700,7 +3689,6 @@
               </w:rPr>
               <w:t>pictureUrl</w:t>
             </w:r>
-            <w:proofErr w:type="spellEnd"/>
           </w:p>
         </w:tc>
         <w:tc>
@@ -4034,7 +4022,6 @@
                 <w:lang w:val="en-US"/>
               </w:rPr>
             </w:pPr>
-            <w:proofErr w:type="spellStart"/>
             <w:r>
               <w:rPr>
                 <w:rFonts w:ascii="Cambria" w:hAnsi="Cambria" w:cs="JetBrains Mono NL"/>
@@ -4042,7 +4029,6 @@
               </w:rPr>
               <w:t>saleValue</w:t>
             </w:r>
-            <w:proofErr w:type="spellEnd"/>
           </w:p>
         </w:tc>
         <w:tc>
@@ -4121,7 +4107,6 @@
                 <w:lang w:val="en-US"/>
               </w:rPr>
             </w:pPr>
-            <w:proofErr w:type="spellStart"/>
             <w:r>
               <w:rPr>
                 <w:rFonts w:ascii="Cambria" w:hAnsi="Cambria" w:cs="JetBrains Mono NL"/>
@@ -4136,7 +4121,6 @@
               </w:rPr>
               <w:t>Name</w:t>
             </w:r>
-            <w:proofErr w:type="spellEnd"/>
           </w:p>
         </w:tc>
         <w:tc>
@@ -4829,7 +4813,6 @@
                 <w:lang w:val="en-US"/>
               </w:rPr>
             </w:pPr>
-            <w:proofErr w:type="spellStart"/>
             <w:r>
               <w:rPr>
                 <w:rFonts w:ascii="Cambria" w:hAnsi="Cambria" w:cs="JetBrains Mono NL"/>
@@ -4837,7 +4820,6 @@
               </w:rPr>
               <w:t>podcastName</w:t>
             </w:r>
-            <w:proofErr w:type="spellEnd"/>
           </w:p>
         </w:tc>
         <w:tc>
@@ -4916,7 +4898,6 @@
                 <w:lang w:val="en-US"/>
               </w:rPr>
             </w:pPr>
-            <w:proofErr w:type="spellStart"/>
             <w:r>
               <w:rPr>
                 <w:rFonts w:ascii="Cambria" w:hAnsi="Cambria" w:cs="JetBrains Mono NL"/>
@@ -4924,7 +4905,6 @@
               </w:rPr>
               <w:t>pictureUrl</w:t>
             </w:r>
-            <w:proofErr w:type="spellEnd"/>
           </w:p>
         </w:tc>
         <w:tc>
@@ -5258,7 +5238,6 @@
                 <w:lang w:val="en-US"/>
               </w:rPr>
             </w:pPr>
-            <w:proofErr w:type="spellStart"/>
             <w:r>
               <w:rPr>
                 <w:rFonts w:ascii="Cambria" w:hAnsi="Cambria" w:cs="JetBrains Mono NL"/>
@@ -5266,7 +5245,6 @@
               </w:rPr>
               <w:t>contentCreatorName</w:t>
             </w:r>
-            <w:proofErr w:type="spellEnd"/>
           </w:p>
         </w:tc>
         <w:tc>
@@ -5927,7 +5905,6 @@
                 <w:lang w:val="en-US"/>
               </w:rPr>
             </w:pPr>
-            <w:proofErr w:type="spellStart"/>
             <w:r>
               <w:rPr>
                 <w:rFonts w:ascii="Cambria" w:hAnsi="Cambria" w:cs="JetBrains Mono NL"/>
@@ -5935,7 +5912,6 @@
               </w:rPr>
               <w:t>consumerName</w:t>
             </w:r>
-            <w:proofErr w:type="spellEnd"/>
           </w:p>
         </w:tc>
         <w:tc>
@@ -6014,7 +5990,6 @@
                 <w:lang w:val="en-US"/>
               </w:rPr>
             </w:pPr>
-            <w:proofErr w:type="spellStart"/>
             <w:r>
               <w:rPr>
                 <w:rFonts w:ascii="Cambria" w:hAnsi="Cambria" w:cs="JetBrains Mono NL"/>
@@ -6022,7 +5997,6 @@
               </w:rPr>
               <w:t>playlstName</w:t>
             </w:r>
-            <w:proofErr w:type="spellEnd"/>
           </w:p>
         </w:tc>
         <w:tc>
@@ -6688,7 +6662,6 @@
                 <w:lang w:val="en-US"/>
               </w:rPr>
             </w:pPr>
-            <w:proofErr w:type="spellStart"/>
             <w:r>
               <w:rPr>
                 <w:rFonts w:ascii="Cambria" w:hAnsi="Cambria" w:cs="JetBrains Mono NL"/>
@@ -6696,7 +6669,6 @@
               </w:rPr>
               <w:t>consumerName</w:t>
             </w:r>
-            <w:proofErr w:type="spellEnd"/>
           </w:p>
         </w:tc>
         <w:tc>
@@ -6775,7 +6747,6 @@
                 <w:lang w:val="en-US"/>
               </w:rPr>
             </w:pPr>
-            <w:proofErr w:type="spellStart"/>
             <w:r>
               <w:rPr>
                 <w:rFonts w:ascii="Cambria" w:hAnsi="Cambria" w:cs="JetBrains Mono NL"/>
@@ -6783,7 +6754,6 @@
               </w:rPr>
               <w:t>playlistId</w:t>
             </w:r>
-            <w:proofErr w:type="spellEnd"/>
           </w:p>
         </w:tc>
         <w:tc>
@@ -6862,7 +6832,6 @@
                 <w:lang w:val="en-US"/>
               </w:rPr>
             </w:pPr>
-            <w:proofErr w:type="spellStart"/>
             <w:r>
               <w:rPr>
                 <w:rFonts w:ascii="Cambria" w:hAnsi="Cambria" w:cs="JetBrains Mono NL"/>
@@ -6870,7 +6839,6 @@
               </w:rPr>
               <w:t>newName</w:t>
             </w:r>
-            <w:proofErr w:type="spellEnd"/>
           </w:p>
         </w:tc>
         <w:tc>
@@ -7526,7 +7494,6 @@
                 <w:lang w:val="en-US"/>
               </w:rPr>
             </w:pPr>
-            <w:proofErr w:type="spellStart"/>
             <w:r>
               <w:rPr>
                 <w:rFonts w:ascii="Cambria" w:hAnsi="Cambria" w:cs="JetBrains Mono NL"/>
@@ -7534,7 +7501,6 @@
               </w:rPr>
               <w:t>consumerName</w:t>
             </w:r>
-            <w:proofErr w:type="spellEnd"/>
           </w:p>
         </w:tc>
         <w:tc>
@@ -7613,7 +7579,6 @@
                 <w:lang w:val="en-US"/>
               </w:rPr>
             </w:pPr>
-            <w:proofErr w:type="spellStart"/>
             <w:r>
               <w:rPr>
                 <w:rFonts w:ascii="Cambria" w:hAnsi="Cambria" w:cs="JetBrains Mono NL"/>
@@ -7621,7 +7586,6 @@
               </w:rPr>
               <w:t>playlistId</w:t>
             </w:r>
-            <w:proofErr w:type="spellEnd"/>
           </w:p>
         </w:tc>
         <w:tc>
@@ -7700,7 +7664,6 @@
                 <w:lang w:val="en-US"/>
               </w:rPr>
             </w:pPr>
-            <w:proofErr w:type="spellStart"/>
             <w:r>
               <w:rPr>
                 <w:rFonts w:ascii="Cambria" w:hAnsi="Cambria" w:cs="JetBrains Mono NL"/>
@@ -7708,7 +7671,6 @@
               </w:rPr>
               <w:t>songName</w:t>
             </w:r>
-            <w:proofErr w:type="spellEnd"/>
           </w:p>
         </w:tc>
         <w:tc>
@@ -8420,7 +8382,6 @@
                 <w:lang w:val="en-US"/>
               </w:rPr>
             </w:pPr>
-            <w:proofErr w:type="spellStart"/>
             <w:r>
               <w:rPr>
                 <w:rFonts w:ascii="Cambria" w:hAnsi="Cambria" w:cs="JetBrains Mono NL"/>
@@ -8428,7 +8389,6 @@
               </w:rPr>
               <w:t>consumerName</w:t>
             </w:r>
-            <w:proofErr w:type="spellEnd"/>
           </w:p>
         </w:tc>
         <w:tc>
@@ -8507,7 +8467,6 @@
                 <w:lang w:val="en-US"/>
               </w:rPr>
             </w:pPr>
-            <w:proofErr w:type="spellStart"/>
             <w:r>
               <w:rPr>
                 <w:rFonts w:ascii="Cambria" w:hAnsi="Cambria" w:cs="JetBrains Mono NL"/>
@@ -8515,7 +8474,6 @@
               </w:rPr>
               <w:t>playlistId</w:t>
             </w:r>
-            <w:proofErr w:type="spellEnd"/>
           </w:p>
         </w:tc>
         <w:tc>
@@ -9108,7 +9066,6 @@
                 <w:lang w:val="en-US"/>
               </w:rPr>
             </w:pPr>
-            <w:proofErr w:type="spellStart"/>
             <w:r>
               <w:rPr>
                 <w:rFonts w:ascii="Cambria" w:hAnsi="Cambria" w:cs="JetBrains Mono NL"/>
@@ -9116,7 +9073,6 @@
               </w:rPr>
               <w:t>consumerName</w:t>
             </w:r>
-            <w:proofErr w:type="spellEnd"/>
           </w:p>
         </w:tc>
         <w:tc>
@@ -9195,7 +9151,6 @@
                 <w:lang w:val="en-US"/>
               </w:rPr>
             </w:pPr>
-            <w:proofErr w:type="spellStart"/>
             <w:r>
               <w:rPr>
                 <w:rFonts w:ascii="Cambria" w:hAnsi="Cambria" w:cs="JetBrains Mono NL"/>
@@ -9203,7 +9158,6 @@
               </w:rPr>
               <w:t>playlistId</w:t>
             </w:r>
-            <w:proofErr w:type="spellEnd"/>
           </w:p>
         </w:tc>
         <w:tc>
@@ -9282,7 +9236,6 @@
                 <w:lang w:val="en-US"/>
               </w:rPr>
             </w:pPr>
-            <w:proofErr w:type="spellStart"/>
             <w:r>
               <w:rPr>
                 <w:rFonts w:ascii="Cambria" w:hAnsi="Cambria" w:cs="JetBrains Mono NL"/>
@@ -9290,7 +9243,6 @@
               </w:rPr>
               <w:t>audioName</w:t>
             </w:r>
-            <w:proofErr w:type="spellEnd"/>
           </w:p>
         </w:tc>
         <w:tc>
@@ -9966,7 +9918,6 @@
                 <w:lang w:val="en-US"/>
               </w:rPr>
             </w:pPr>
-            <w:proofErr w:type="spellStart"/>
             <w:r>
               <w:rPr>
                 <w:rFonts w:ascii="Cambria" w:hAnsi="Cambria" w:cs="JetBrains Mono NL"/>
@@ -9974,7 +9925,6 @@
               </w:rPr>
               <w:t>consumerName</w:t>
             </w:r>
-            <w:proofErr w:type="spellEnd"/>
           </w:p>
         </w:tc>
         <w:tc>
@@ -10053,7 +10003,6 @@
                 <w:lang w:val="en-US"/>
               </w:rPr>
             </w:pPr>
-            <w:proofErr w:type="spellStart"/>
             <w:r>
               <w:rPr>
                 <w:rFonts w:ascii="Cambria" w:hAnsi="Cambria" w:cs="JetBrains Mono NL"/>
@@ -10061,7 +10010,6 @@
               </w:rPr>
               <w:t>songName</w:t>
             </w:r>
-            <w:proofErr w:type="spellEnd"/>
           </w:p>
         </w:tc>
         <w:tc>
@@ -10513,7 +10461,28 @@
                 <w:rFonts w:ascii="Cambria" w:hAnsi="Cambria" w:cs="JetBrains Mono NL"/>
                 <w:lang w:val="en-US"/>
               </w:rPr>
-              <w:t>F9.1 – Total of plays per type</w:t>
+              <w:t>F</w:t>
+            </w:r>
+            <w:r>
+              <w:rPr>
+                <w:rFonts w:ascii="Cambria" w:hAnsi="Cambria" w:cs="JetBrains Mono NL"/>
+                <w:lang w:val="en-US"/>
+              </w:rPr>
+              <w:t>009 –</w:t>
+            </w:r>
+            <w:r>
+              <w:rPr>
+                <w:rFonts w:ascii="Cambria" w:hAnsi="Cambria" w:cs="JetBrains Mono NL"/>
+                <w:lang w:val="en-US"/>
+              </w:rPr>
+              <w:t xml:space="preserve"> </w:t>
+            </w:r>
+            <w:r>
+              <w:rPr>
+                <w:rFonts w:ascii="Cambria" w:hAnsi="Cambria" w:cs="JetBrains Mono NL"/>
+                <w:lang w:val="en-US"/>
+              </w:rPr>
+              <w:t>Show statistics</w:t>
             </w:r>
           </w:p>
         </w:tc>
@@ -10557,6 +10526,34 @@
                 <w:lang w:val="en-US"/>
               </w:rPr>
             </w:pPr>
+            <w:r>
+              <w:rPr>
+                <w:rFonts w:ascii="Cambria" w:hAnsi="Cambria" w:cs="JetBrains Mono NL"/>
+                <w:lang w:val="en-US"/>
+              </w:rPr>
+              <w:t xml:space="preserve">It </w:t>
+            </w:r>
+            <w:r>
+              <w:rPr>
+                <w:rFonts w:ascii="Cambria" w:hAnsi="Cambria" w:cs="JetBrains Mono NL"/>
+                <w:lang w:val="en-US"/>
+              </w:rPr>
+              <w:t xml:space="preserve">allows the user to check </w:t>
+            </w:r>
+            <w:r>
+              <w:rPr>
+                <w:rFonts w:ascii="Cambria" w:hAnsi="Cambria" w:cs="JetBrains Mono NL"/>
+                <w:lang w:val="en-US"/>
+              </w:rPr>
+              <w:t xml:space="preserve">the </w:t>
+            </w:r>
+            <w:r>
+              <w:rPr>
+                <w:rFonts w:ascii="Cambria" w:hAnsi="Cambria" w:cs="JetBrains Mono NL"/>
+                <w:lang w:val="en-US"/>
+              </w:rPr>
+              <w:t>NeoTunes statistics, either the whole platform or for a selected user.</w:t>
+            </w:r>
           </w:p>
         </w:tc>
       </w:tr>
@@ -10695,6 +10692,13 @@
                 <w:lang w:val="en-US"/>
               </w:rPr>
             </w:pPr>
+            <w:r>
+              <w:rPr>
+                <w:rFonts w:ascii="Cambria" w:hAnsi="Cambria" w:cs="JetBrains Mono NL"/>
+                <w:lang w:val="en-US"/>
+              </w:rPr>
+              <w:t>operation</w:t>
+            </w:r>
           </w:p>
         </w:tc>
         <w:tc>
@@ -10709,6 +10713,13 @@
                 <w:lang w:val="en-US"/>
               </w:rPr>
             </w:pPr>
+            <w:r>
+              <w:rPr>
+                <w:rFonts w:ascii="Cambria" w:hAnsi="Cambria" w:cs="JetBrains Mono NL"/>
+                <w:lang w:val="en-US"/>
+              </w:rPr>
+              <w:t>int</w:t>
+            </w:r>
           </w:p>
         </w:tc>
         <w:tc>
@@ -10723,6 +10734,13 @@
                 <w:lang w:val="en-US"/>
               </w:rPr>
             </w:pPr>
+            <w:r>
+              <w:rPr>
+                <w:rFonts w:ascii="Cambria" w:hAnsi="Cambria" w:cs="JetBrains Mono NL"/>
+                <w:lang w:val="en-US"/>
+              </w:rPr>
+              <w:t>It must be between 1 and 7</w:t>
+            </w:r>
           </w:p>
         </w:tc>
       </w:tr>
@@ -10766,6 +10784,13 @@
                 <w:lang w:val="en-US"/>
               </w:rPr>
             </w:pPr>
+            <w:r>
+              <w:rPr>
+                <w:rFonts w:ascii="Cambria" w:hAnsi="Cambria" w:cs="JetBrains Mono NL"/>
+                <w:lang w:val="en-US"/>
+              </w:rPr>
+              <w:t>consumerName (optional)</w:t>
+            </w:r>
           </w:p>
         </w:tc>
         <w:tc>
@@ -10780,6 +10805,13 @@
                 <w:lang w:val="en-US"/>
               </w:rPr>
             </w:pPr>
+            <w:r>
+              <w:rPr>
+                <w:rFonts w:ascii="Cambria" w:hAnsi="Cambria" w:cs="JetBrains Mono NL"/>
+                <w:lang w:val="en-US"/>
+              </w:rPr>
+              <w:t>String</w:t>
+            </w:r>
           </w:p>
         </w:tc>
         <w:tc>
@@ -10844,41 +10876,14 @@
                 <w:lang w:val="en-US"/>
               </w:rPr>
             </w:pPr>
-          </w:p>
-        </w:tc>
-      </w:tr>
-      <w:tr>
-        <w:trPr>
-          <w:trHeight w:val="727"/>
-        </w:trPr>
-        <w:tc>
-          <w:tcPr>
-            <w:tcW w:w="2271" w:type="dxa"/>
-            <w:shd w:val="clear" w:color="auto" w:fill="D9E2F3"/>
-            <w:vAlign w:val="center"/>
-          </w:tcPr>
-          <w:p>
-            <w:pPr>
-              <w:rPr>
-                <w:rFonts w:ascii="Cambria" w:hAnsi="Cambria" w:cs="JetBrains Mono NL"/>
-                <w:lang w:val="en-US"/>
-              </w:rPr>
-            </w:pPr>
-            <w:r>
-              <w:rPr>
-                <w:rFonts w:ascii="Cambria" w:hAnsi="Cambria" w:cs="JetBrains Mono NL"/>
-                <w:lang w:val="en-US"/>
-              </w:rPr>
-              <w:t>Result or post condition</w:t>
-            </w:r>
-          </w:p>
-        </w:tc>
-        <w:tc>
-          <w:tcPr>
-            <w:tcW w:w="6813" w:type="dxa"/>
-            <w:gridSpan w:val="3"/>
-            <w:vAlign w:val="center"/>
-          </w:tcPr>
+            <w:r>
+              <w:rPr>
+                <w:rFonts w:ascii="Cambria" w:hAnsi="Cambria" w:cs="JetBrains Mono NL"/>
+                <w:lang w:val="en-US"/>
+              </w:rPr>
+              <w:t>Get the operation from user input</w:t>
+            </w:r>
+          </w:p>
           <w:p>
             <w:pPr>
               <w:pStyle w:val="ListParagraph"/>
@@ -10887,11 +10892,121 @@
                 <w:numId w:val="1"/>
               </w:numPr>
               <w:spacing w:after="0" w:line="240" w:lineRule="auto"/>
-              <w:rPr>
-                <w:rFonts w:ascii="Cambria" w:hAnsi="Cambria" w:cs="JetBrains Mono NL"/>
-                <w:lang w:val="en-US"/>
-              </w:rPr>
-            </w:pPr>
+              <w:contextualSpacing w:val="0"/>
+              <w:jc w:val="both"/>
+              <w:rPr>
+                <w:rFonts w:ascii="Cambria" w:hAnsi="Cambria" w:cs="JetBrains Mono NL"/>
+                <w:lang w:val="en-US"/>
+              </w:rPr>
+            </w:pPr>
+            <w:r>
+              <w:rPr>
+                <w:rFonts w:ascii="Cambria" w:hAnsi="Cambria" w:cs="JetBrains Mono NL"/>
+                <w:lang w:val="en-US"/>
+              </w:rPr>
+              <w:t>Depending on the selected operation, get the consumerName from input.</w:t>
+            </w:r>
+          </w:p>
+          <w:p>
+            <w:pPr>
+              <w:pStyle w:val="ListParagraph"/>
+              <w:numPr>
+                <w:ilvl w:val="0"/>
+                <w:numId w:val="1"/>
+              </w:numPr>
+              <w:spacing w:after="0" w:line="240" w:lineRule="auto"/>
+              <w:contextualSpacing w:val="0"/>
+              <w:jc w:val="both"/>
+              <w:rPr>
+                <w:rFonts w:ascii="Cambria" w:hAnsi="Cambria" w:cs="JetBrains Mono NL"/>
+                <w:lang w:val="en-US"/>
+              </w:rPr>
+            </w:pPr>
+            <w:r>
+              <w:rPr>
+                <w:rFonts w:ascii="Cambria" w:hAnsi="Cambria" w:cs="JetBrains Mono NL"/>
+                <w:lang w:val="en-US"/>
+              </w:rPr>
+              <w:t>Calculate the statistics based on the current catalogue and users</w:t>
+            </w:r>
+          </w:p>
+          <w:p>
+            <w:pPr>
+              <w:pStyle w:val="ListParagraph"/>
+              <w:numPr>
+                <w:ilvl w:val="0"/>
+                <w:numId w:val="1"/>
+              </w:numPr>
+              <w:spacing w:after="0" w:line="240" w:lineRule="auto"/>
+              <w:contextualSpacing w:val="0"/>
+              <w:jc w:val="both"/>
+              <w:rPr>
+                <w:rFonts w:ascii="Cambria" w:hAnsi="Cambria" w:cs="JetBrains Mono NL"/>
+                <w:lang w:val="en-US"/>
+              </w:rPr>
+            </w:pPr>
+            <w:r>
+              <w:rPr>
+                <w:rFonts w:ascii="Cambria" w:hAnsi="Cambria" w:cs="JetBrains Mono NL"/>
+                <w:lang w:val="en-US"/>
+              </w:rPr>
+              <w:t>Show the user the results of the calculation</w:t>
+            </w:r>
+          </w:p>
+        </w:tc>
+      </w:tr>
+      <w:tr>
+        <w:trPr>
+          <w:trHeight w:val="727"/>
+        </w:trPr>
+        <w:tc>
+          <w:tcPr>
+            <w:tcW w:w="2271" w:type="dxa"/>
+            <w:shd w:val="clear" w:color="auto" w:fill="D9E2F3"/>
+            <w:vAlign w:val="center"/>
+          </w:tcPr>
+          <w:p>
+            <w:pPr>
+              <w:rPr>
+                <w:rFonts w:ascii="Cambria" w:hAnsi="Cambria" w:cs="JetBrains Mono NL"/>
+                <w:lang w:val="en-US"/>
+              </w:rPr>
+            </w:pPr>
+            <w:r>
+              <w:rPr>
+                <w:rFonts w:ascii="Cambria" w:hAnsi="Cambria" w:cs="JetBrains Mono NL"/>
+                <w:lang w:val="en-US"/>
+              </w:rPr>
+              <w:t>Result or post condition</w:t>
+            </w:r>
+          </w:p>
+        </w:tc>
+        <w:tc>
+          <w:tcPr>
+            <w:tcW w:w="6813" w:type="dxa"/>
+            <w:gridSpan w:val="3"/>
+            <w:vAlign w:val="center"/>
+          </w:tcPr>
+          <w:p>
+            <w:pPr>
+              <w:pStyle w:val="ListParagraph"/>
+              <w:numPr>
+                <w:ilvl w:val="0"/>
+                <w:numId w:val="1"/>
+              </w:numPr>
+              <w:spacing w:after="0" w:line="240" w:lineRule="auto"/>
+              <w:rPr>
+                <w:rFonts w:ascii="Cambria" w:hAnsi="Cambria" w:cs="JetBrains Mono NL"/>
+                <w:lang w:val="en-US"/>
+              </w:rPr>
+            </w:pPr>
+            <w:r>
+              <w:rPr>
+                <w:rFonts w:ascii="Cambria" w:hAnsi="Cambria" w:cs="JetBrains Mono NL"/>
+                <w:lang w:val="en-US"/>
+              </w:rPr>
+              <w:t>None</w:t>
+            </w:r>
           </w:p>
         </w:tc>
       </w:tr>
@@ -10934,6 +11049,13 @@
                 <w:lang w:val="en-US"/>
               </w:rPr>
             </w:pPr>
+            <w:r>
+              <w:rPr>
+                <w:rFonts w:ascii="Cambria" w:hAnsi="Cambria" w:cs="JetBrains Mono NL"/>
+                <w:lang w:val="en-US"/>
+              </w:rPr>
+              <w:t>Statistics</w:t>
+            </w:r>
           </w:p>
         </w:tc>
         <w:tc>
@@ -10949,6 +11071,13 @@
                 <w:lang w:val="en-US"/>
               </w:rPr>
             </w:pPr>
+            <w:r>
+              <w:rPr>
+                <w:rFonts w:ascii="Cambria" w:hAnsi="Cambria" w:cs="JetBrains Mono NL"/>
+                <w:lang w:val="en-US"/>
+              </w:rPr>
+              <w:t>String</w:t>
+            </w:r>
           </w:p>
         </w:tc>
         <w:tc>
@@ -10964,6 +11093,13 @@
                 <w:lang w:val="en-US"/>
               </w:rPr>
             </w:pPr>
+            <w:r>
+              <w:rPr>
+                <w:rFonts w:ascii="Cambria" w:hAnsi="Cambria" w:cs="JetBrains Mono NL"/>
+                <w:lang w:val="en-US"/>
+              </w:rPr>
+              <w:t>It will be a different message depending on the selected option</w:t>
+            </w:r>
           </w:p>
         </w:tc>
       </w:tr>

</xml_diff>